<commit_message>
New translations cw video scripts_ summary.docx (Dari)
</commit_message>
<xml_diff>
--- a/translations/plh_facilitator_cw/fa/fa_CW Video Scripts_ Summary.docx
+++ b/translations/plh_facilitator_cw/fa/fa_CW Video Scripts_ Summary.docx
@@ -236,55 +236,55 @@
               <w:rPr>
                 <w:rtl/>
               </w:rPr>
-              <w:t>Mother</w:t>
-            </w:r>
-          </w:p>
-        </w:tc>
-        <w:tc>
-          <w:tcPr>
-            <w:shd w:fill="auto" w:val="clear"/>
-            <w:tcMar>
-              <w:top w:w="100.0" w:type="dxa"/>
-              <w:left w:w="100.0" w:type="dxa"/>
-              <w:bottom w:w="100.0" w:type="dxa"/>
-              <w:right w:w="100.0" w:type="dxa"/>
-            </w:tcMar>
-            <w:vAlign w:val="top"/>
-          </w:tcPr>
-          <w:p>
-            <w:pPr>
-              <w:widowControl w:val="0"/>
-              <w:spacing w:after="0" w:line="276" w:lineRule="auto"/>
-              <w:jc w:val="left"/>
-              <w:rPr>
-                <w:highlight w:val="white"/>
-              </w:rPr>
-              <w:pStyle w:val="P68B1DB1-Normal5"/>
-              <w:bidi/>
-            </w:pPr>
-            <w:r>
-              <w:rPr>
-                <w:rtl/>
-              </w:rPr>
-              <w:t xml:space="preserve">Wasn’t that story so inspiring? I loved how the parent made time for the child, no big plans, just simply connecting. That’s what one-on-one time is all about. It’s free and fun. It makes children feel loved and secure, and also increases their confidence and self-esteem!</w:t>
-            </w:r>
-          </w:p>
-          <w:p>
-            <w:pPr>
-              <w:widowControl w:val="0"/>
-              <w:spacing w:after="0" w:line="276" w:lineRule="auto"/>
-              <w:jc w:val="left"/>
-              <w:rPr>
-                <w:highlight w:val="white"/>
-              </w:rPr>
-              <w:pStyle w:val="P68B1DB1-Normal5"/>
-              <w:bidi/>
-            </w:pPr>
-            <w:r>
-              <w:rPr>
-                <w:rtl/>
-              </w:rPr>
-              <w:t xml:space="preserve">So, let me share three tips that helped me actually make one-on-one time happen in my home: </w:t>
+              <w:t>مادر</w:t>
+            </w:r>
+          </w:p>
+        </w:tc>
+        <w:tc>
+          <w:tcPr>
+            <w:shd w:fill="auto" w:val="clear"/>
+            <w:tcMar>
+              <w:top w:w="100.0" w:type="dxa"/>
+              <w:left w:w="100.0" w:type="dxa"/>
+              <w:bottom w:w="100.0" w:type="dxa"/>
+              <w:right w:w="100.0" w:type="dxa"/>
+            </w:tcMar>
+            <w:vAlign w:val="top"/>
+          </w:tcPr>
+          <w:p>
+            <w:pPr>
+              <w:widowControl w:val="0"/>
+              <w:spacing w:after="0" w:line="276" w:lineRule="auto"/>
+              <w:jc w:val="left"/>
+              <w:rPr>
+                <w:highlight w:val="white"/>
+              </w:rPr>
+              <w:pStyle w:val="P68B1DB1-Normal5"/>
+              <w:bidi/>
+            </w:pPr>
+            <w:r>
+              <w:rPr>
+                <w:rtl/>
+              </w:rPr>
+              <w:t xml:space="preserve">آیا داستان الهام‌بخش نبود؟ من خیلی خوشم آمد که چطور والد برای طفلش وقت پیدا کرد — بدون برنامه‌ریزی بزرگ، فقط یک ارتباط ساده. همین است معنی وقت‌گذرانی یک‌به‌یک. این رایگان و لذت بخش است. باعث می‌شود اطفال احساس محبت و امنیت کنند، و اعتماد به‌نفس و عزت‌نفس‌شان افزایش یابد!</w:t>
+            </w:r>
+          </w:p>
+          <w:p>
+            <w:pPr>
+              <w:widowControl w:val="0"/>
+              <w:spacing w:after="0" w:line="276" w:lineRule="auto"/>
+              <w:jc w:val="left"/>
+              <w:rPr>
+                <w:highlight w:val="white"/>
+              </w:rPr>
+              <w:pStyle w:val="P68B1DB1-Normal5"/>
+              <w:bidi/>
+            </w:pPr>
+            <w:r>
+              <w:rPr>
+                <w:rtl/>
+              </w:rPr>
+              <w:t xml:space="preserve">پس حالا، سه توصیه را با شما شریک می‌کنم که برایم کمک کرد تا واقعاً این فرصت یک‌به‌یک را در خانه عملی بسازم: </w:t>
             </w:r>
           </w:p>
         </w:tc>
@@ -351,86 +351,86 @@
               <w:rPr>
                 <w:rtl/>
               </w:rPr>
-              <w:t xml:space="preserve">Mother </w:t>
-            </w:r>
-          </w:p>
-        </w:tc>
-        <w:tc>
-          <w:tcPr>
-            <w:shd w:fill="auto" w:val="clear"/>
-            <w:tcMar>
-              <w:top w:w="100.0" w:type="dxa"/>
-              <w:left w:w="100.0" w:type="dxa"/>
-              <w:bottom w:w="100.0" w:type="dxa"/>
-              <w:right w:w="100.0" w:type="dxa"/>
-            </w:tcMar>
-            <w:vAlign w:val="top"/>
-          </w:tcPr>
-          <w:p>
-            <w:pPr>
-              <w:widowControl w:val="0"/>
-              <w:spacing w:after="0" w:line="276" w:lineRule="auto"/>
-              <w:jc w:val="left"/>
-              <w:rPr>
-                <w:highlight w:val="white"/>
-              </w:rPr>
-              <w:pStyle w:val="P68B1DB1-Normal5"/>
-              <w:bidi/>
-            </w:pPr>
-            <w:r>
-              <w:rPr>
-                <w:rtl/>
-              </w:rPr>
-              <w:t xml:space="preserve">Tip 1. '’DAY’’- Try to do it every day</w:t>
-            </w:r>
-          </w:p>
-          <w:p>
-            <w:pPr>
-              <w:widowControl w:val="0"/>
-              <w:spacing w:after="0" w:line="276" w:lineRule="auto"/>
-              <w:jc w:val="left"/>
-              <w:rPr>
-                <w:highlight w:val="white"/>
-              </w:rPr>
-              <w:bidi/>
-            </w:pPr>
-          </w:p>
-          <w:p>
-            <w:pPr>
-              <w:widowControl w:val="0"/>
-              <w:spacing w:after="0" w:line="276" w:lineRule="auto"/>
-              <w:jc w:val="left"/>
-              <w:rPr>
-                <w:highlight w:val="white"/>
-              </w:rPr>
-              <w:pStyle w:val="P68B1DB1-Normal5"/>
-              <w:bidi/>
-            </w:pPr>
-            <w:r>
-              <w:rPr>
-                <w:rtl/>
-              </w:rPr>
-              <w:t xml:space="preserve">I know, I know, sounds impossible, right? But even five minutes can make a difference. </w:t>
-            </w:r>
-          </w:p>
-          <w:p>
-            <w:pPr>
-              <w:widowControl w:val="0"/>
-              <w:spacing w:after="0" w:line="276" w:lineRule="auto"/>
-              <w:jc w:val="left"/>
-              <w:rPr>
-                <w:highlight w:val="white"/>
-              </w:rPr>
-              <w:pStyle w:val="P68B1DB1-Normal5"/>
-              <w:bidi/>
-            </w:pPr>
-            <w:r>
-              <w:rPr>
-                <w:rtl/>
-              </w:rPr>
-              <w:t xml:space="preserve">And here’s the trick: pick a time when your child doesn’t already have something else they’re excited to do. </w:t>
+              <w:t xml:space="preserve">مادر </w:t>
+            </w:r>
+          </w:p>
+        </w:tc>
+        <w:tc>
+          <w:tcPr>
+            <w:shd w:fill="auto" w:val="clear"/>
+            <w:tcMar>
+              <w:top w:w="100.0" w:type="dxa"/>
+              <w:left w:w="100.0" w:type="dxa"/>
+              <w:bottom w:w="100.0" w:type="dxa"/>
+              <w:right w:w="100.0" w:type="dxa"/>
+            </w:tcMar>
+            <w:vAlign w:val="top"/>
+          </w:tcPr>
+          <w:p>
+            <w:pPr>
+              <w:widowControl w:val="0"/>
+              <w:spacing w:after="0" w:line="276" w:lineRule="auto"/>
+              <w:jc w:val="left"/>
+              <w:rPr>
+                <w:highlight w:val="white"/>
+              </w:rPr>
+              <w:pStyle w:val="P68B1DB1-Normal5"/>
+              <w:bidi/>
+            </w:pPr>
+            <w:r>
+              <w:rPr>
+                <w:rtl/>
+              </w:rPr>
+              <w:t xml:space="preserve">توصیه 1. '’روزانه’’- تلاش کنید هر روز انجامش دهید</w:t>
+            </w:r>
+          </w:p>
+          <w:p>
+            <w:pPr>
+              <w:widowControl w:val="0"/>
+              <w:spacing w:after="0" w:line="276" w:lineRule="auto"/>
+              <w:jc w:val="left"/>
+              <w:rPr>
+                <w:highlight w:val="white"/>
+              </w:rPr>
+              <w:bidi/>
+            </w:pPr>
+          </w:p>
+          <w:p>
+            <w:pPr>
+              <w:widowControl w:val="0"/>
+              <w:spacing w:after="0" w:line="276" w:lineRule="auto"/>
+              <w:jc w:val="left"/>
+              <w:rPr>
+                <w:highlight w:val="white"/>
+              </w:rPr>
+              <w:pStyle w:val="P68B1DB1-Normal5"/>
+              <w:bidi/>
+            </w:pPr>
+            <w:r>
+              <w:rPr>
+                <w:rtl/>
+              </w:rPr>
+              <w:t xml:space="preserve">می‌دانم، می فهمم، غیرممکن به نظر می‌رسد، درست؟ اما حتی پنج دقیقه هم می‌تواند تأثیرگذار باشد. </w:t>
+            </w:r>
+          </w:p>
+          <w:p>
+            <w:pPr>
+              <w:widowControl w:val="0"/>
+              <w:spacing w:after="0" w:line="276" w:lineRule="auto"/>
+              <w:jc w:val="left"/>
+              <w:rPr>
+                <w:highlight w:val="white"/>
+              </w:rPr>
+              <w:pStyle w:val="P68B1DB1-Normal5"/>
+              <w:bidi/>
+            </w:pPr>
+            <w:r>
+              <w:rPr>
+                <w:rtl/>
+              </w:rPr>
+              <w:t xml:space="preserve">نکته این است که وقتی را انتخاب کنید که طفل تان در آن لحظه کار یا سرگرمی نداشته باشد. </w:t>
               <w:br w:type="textWrapping"/>
-              <w:t xml:space="preserve">For me, that’s usually after I am back from work, when my son isn’t already watching his favorite show. Five minutes. That’s it. And honestly, start with five minutes, but if they want to keep going? Great! Go for ten or fifteen. It’s about making the moment count, not the clock.</w:t>
+              <w:t xml:space="preserve">برای من، این زمان معمولاً بعد از برگشت از کار است، وقتی پسرم هنوز برنامه مورد علاقه‌اش را ندیده. پنج دقیقه. فقط همین. و صادقانه بگویم، با پنج دقیقه شروع کنید، ولی اگر طفل خواست ادامه دهد؟ عالی! برای ده یا پانزده دقیقه ادامه دهید. مهم این است که لحظه را ارزشمند بسازید، نه اینکه به ساعت نگاه کنید.</w:t>
             </w:r>
           </w:p>
         </w:tc>
@@ -497,43 +497,43 @@
               <w:rPr>
                 <w:rtl/>
               </w:rPr>
-              <w:t xml:space="preserve">Mother </w:t>
-            </w:r>
-          </w:p>
-        </w:tc>
-        <w:tc>
-          <w:tcPr>
-            <w:shd w:fill="auto" w:val="clear"/>
-            <w:tcMar>
-              <w:top w:w="100.0" w:type="dxa"/>
-              <w:left w:w="100.0" w:type="dxa"/>
-              <w:bottom w:w="100.0" w:type="dxa"/>
-              <w:right w:w="100.0" w:type="dxa"/>
-            </w:tcMar>
-            <w:vAlign w:val="top"/>
-          </w:tcPr>
-          <w:p>
-            <w:pPr>
-              <w:widowControl w:val="0"/>
-              <w:spacing w:after="0" w:line="276" w:lineRule="auto"/>
-              <w:jc w:val="left"/>
-              <w:rPr>
-                <w:highlight w:val="white"/>
-              </w:rPr>
-              <w:pStyle w:val="P68B1DB1-Normal5"/>
-              <w:bidi/>
-            </w:pPr>
-            <w:r>
-              <w:rPr>
-                <w:rtl/>
-              </w:rPr>
-              <w:t xml:space="preserve">Tip 2. ‘’PLAY’’ - Let them choose the activity</w:t>
+              <w:t xml:space="preserve">مادر </w:t>
+            </w:r>
+          </w:p>
+        </w:tc>
+        <w:tc>
+          <w:tcPr>
+            <w:shd w:fill="auto" w:val="clear"/>
+            <w:tcMar>
+              <w:top w:w="100.0" w:type="dxa"/>
+              <w:left w:w="100.0" w:type="dxa"/>
+              <w:bottom w:w="100.0" w:type="dxa"/>
+              <w:right w:w="100.0" w:type="dxa"/>
+            </w:tcMar>
+            <w:vAlign w:val="top"/>
+          </w:tcPr>
+          <w:p>
+            <w:pPr>
+              <w:widowControl w:val="0"/>
+              <w:spacing w:after="0" w:line="276" w:lineRule="auto"/>
+              <w:jc w:val="left"/>
+              <w:rPr>
+                <w:highlight w:val="white"/>
+              </w:rPr>
+              <w:pStyle w:val="P68B1DB1-Normal5"/>
+              <w:bidi/>
+            </w:pPr>
+            <w:r>
+              <w:rPr>
+                <w:rtl/>
+              </w:rPr>
+              <w:t xml:space="preserve">توصیه 2. "بازی" اجازه بدهید خود طفل فعالیت را انتخاب کند</w:t>
               <w:br w:type="textWrapping"/>
               <w:br w:type="textWrapping"/>
-              <w:t xml:space="preserve">Start by telling your kid that you would like to spend some time with them. Then let them pick what you do, even what you talk about. </w:t>
+              <w:t xml:space="preserve"> شروع کنید با گفتن به طفلتان که می‌خواهید وقت‌تان را با او بگذرانید. سپس بگذارید او تصمیم بگیرد که چه کاری بکنید یا درباره چی صحبت کنید. </w:t>
               <w:br w:type="textWrapping"/>
               <w:br w:type="textWrapping"/>
-              <w:t xml:space="preserve">Tell your kid that you would like to spend some time with them and that they can choose what to do or talk about. They might think this is weird at first but will come to enjoy this time with you!</w:t>
+              <w:t xml:space="preserve">به او بگویید که دوست دارید کمی وقت با او باشید و او می‌تواند انتخاب کند که چی انجام دهید یا درباره چی گپ بزنید. شاید اول برایش عجیب باشد، اما بعداً از این لحظات لذت خواهد برد!</w:t>
               <w:br w:type="textWrapping"/>
             </w:r>
           </w:p>

</xml_diff>